<commit_message>
Prezentacja oraz poprawa sprawozdania
</commit_message>
<xml_diff>
--- a/Sprawozdanie 2.docx
+++ b/Sprawozdanie 2.docx
@@ -252,8 +252,138 @@
           <w:rFonts w:hint="default"/>
           <w:lang w:val="pl-PL"/>
         </w:rPr>
-        <w:t>Technologie, jakich zdecydowałem się używać do wykonania programu to C#, Angular oraz SQL Server(w etapie rozwijania aplikacji SQLite). Wybrałem je ze względu na moją znajomość tych technologi, co pomoże w rozwoju funkcji, które ma posiadać ta aplikacja.</w:t>
-      </w:r>
+        <w:t>Technologie, jakich zdecydowałem się używać do wykonania programu to C#, Angular oraz SQL Server(w etapie rozwijania aplikacji SQLite). Wybrałem je ze względu na moją znajomość tych technologii, co pomoże w rozwoju funkcjonalności, które ma posiadać ta aplikacja.</w:t>
+      </w:r>
+    </w:p>
+    <w:p>
+      <w:pPr>
+        <w:rPr>
+          <w:rFonts w:hint="default"/>
+          <w:lang w:val="pl-PL"/>
+        </w:rPr>
+      </w:pPr>
+    </w:p>
+    <w:p>
+      <w:pPr>
+        <w:rPr>
+          <w:rFonts w:hint="default"/>
+          <w:lang w:val="pl-PL"/>
+        </w:rPr>
+      </w:pPr>
+    </w:p>
+    <w:p>
+      <w:pPr>
+        <w:rPr>
+          <w:rFonts w:hint="default"/>
+          <w:lang w:val="pl-PL"/>
+        </w:rPr>
+      </w:pPr>
+    </w:p>
+    <w:p>
+      <w:pPr>
+        <w:rPr>
+          <w:rFonts w:hint="default"/>
+          <w:lang w:val="pl-PL"/>
+        </w:rPr>
+      </w:pPr>
+    </w:p>
+    <w:p>
+      <w:pPr>
+        <w:rPr>
+          <w:rFonts w:hint="default"/>
+          <w:lang w:val="pl-PL"/>
+        </w:rPr>
+      </w:pPr>
+    </w:p>
+    <w:p>
+      <w:pPr>
+        <w:rPr>
+          <w:rFonts w:hint="default"/>
+          <w:lang w:val="pl-PL"/>
+        </w:rPr>
+      </w:pPr>
+    </w:p>
+    <w:p>
+      <w:pPr>
+        <w:rPr>
+          <w:rFonts w:hint="default"/>
+          <w:lang w:val="pl-PL"/>
+        </w:rPr>
+      </w:pPr>
+      <w:r>
+        <w:rPr>
+          <w:rFonts w:hint="default"/>
+          <w:lang w:val="pl-PL"/>
+        </w:rPr>
+        <w:t>Opis Aplikacji</w:t>
+      </w:r>
+    </w:p>
+    <w:p>
+      <w:pPr>
+        <w:rPr>
+          <w:rFonts w:hint="default"/>
+          <w:lang w:val="pl-PL"/>
+        </w:rPr>
+      </w:pPr>
+    </w:p>
+    <w:p>
+      <w:pPr>
+        <w:rPr>
+          <w:rFonts w:hint="default"/>
+          <w:lang w:val="pl-PL"/>
+        </w:rPr>
+      </w:pPr>
+      <w:r>
+        <w:rPr>
+          <w:rFonts w:hint="default"/>
+          <w:lang w:val="pl-PL"/>
+        </w:rPr>
+        <w:t>Aplikacja ma za zadanie umożliwienie amatorskim siatkarzom i amatorskimi drużynami na rywalizacje z innym entuzjastami siaktówki oraz jako miejsce dla sędziów dla podnoszenia swoich kwalyfikacji. Pozwalała będzie na rozmowę między użytkownikami, organizacje turnieji oraz lig z zasadami ustalanymi przez ich założycieli, będą także sędziowie którzy będą nadzorowali przebieg meczy oraz administratorzy odpowiedzialni za wszelkie problemy powstałe na czatach oraz przy potwierdzaniu wyników meczów. Głównym założeniem aplikacji jest poznawanie ludzi którzy łączą z nami pasje do siatkówki, jednocześnie umożliwiając rywalizacje oraz cele do osiągania.</w:t>
+      </w:r>
+    </w:p>
+    <w:p>
+      <w:pPr>
+        <w:rPr>
+          <w:rFonts w:hint="default"/>
+          <w:lang w:val="pl-PL"/>
+        </w:rPr>
+      </w:pPr>
+    </w:p>
+    <w:p>
+      <w:pPr>
+        <w:rPr>
+          <w:rFonts w:hint="default"/>
+          <w:lang w:val="pl-PL"/>
+        </w:rPr>
+      </w:pPr>
+    </w:p>
+    <w:p>
+      <w:pPr>
+        <w:jc w:val="both"/>
+        <w:rPr>
+          <w:rFonts w:hint="default"/>
+          <w:sz w:val="24"/>
+          <w:szCs w:val="24"/>
+          <w:lang w:val="pl-PL"/>
+        </w:rPr>
+      </w:pPr>
+      <w:r>
+        <w:rPr>
+          <w:rFonts w:hint="default"/>
+          <w:sz w:val="24"/>
+          <w:szCs w:val="24"/>
+          <w:lang w:val="pl-PL"/>
+        </w:rPr>
+        <w:t>https://github.com/GGxWoody/SD_2020_Palinski_Przemyslaw</w:t>
+      </w:r>
+    </w:p>
+    <w:p>
+      <w:pPr>
+        <w:rPr>
+          <w:rFonts w:hint="default"/>
+          <w:lang w:val="pl-PL"/>
+        </w:rPr>
+      </w:pPr>
       <w:bookmarkStart w:id="0" w:name="_GoBack"/>
       <w:bookmarkEnd w:id="0"/>
     </w:p>

</xml_diff>